<commit_message>
Update WriteUp Bottom 40
</commit_message>
<xml_diff>
--- a/SDG_10_writeup/SDG_10_writeupDV.docx
+++ b/SDG_10_writeup/SDG_10_writeupDV.docx
@@ -57,7 +57,7 @@
         <w:rPr>
           <w:rStyle w:val="redoc-inlinecode-1"/>
         </w:rPr>
-        <w:t xml:space="preserve">2020-04-08</w:t>
+        <w:t xml:space="preserve">2020-05-04</w:t>
       </w:r>
       <w:bookmarkEnd w:id="20"/>
     </w:p>
@@ -243,9 +243,155 @@
         <w:pStyle w:val="BodyText"/>
       </w:pPr>
       <w:r>
-        <w:t xml:space="preserve">In a regional perspective, the bottom 40 of most of the countries of EAP, ECA and LAC increased their income over the average; meanwhile, in OHI, SSA, MNA and SAS their income improved less than the national average. The SAS case is worrying, without a single country where the bottom’s income grew more than the average. Also, OHI behaviour is troubling as inequality seems to be increasing despite the overall increase in incomes.</w:t>
+        <w:t xml:space="preserve">In a regional perspective, the bottom 40 of most of the countries of</w:t>
+      </w:r>
+      <w:r>
+        <w:t xml:space="preserve"> </w:t>
+      </w:r>
+      <w:bookmarkStart w:id="31" w:name="redoc-inlinecode-9"/>
+      <w:r>
+        <w:rPr>
+          <w:rStyle w:val="redoc-inlinecode-9"/>
+        </w:rPr>
+        <w:t xml:space="preserve">East Asia and Pacific, Europe and Central Asia, and Latin America and the Caribbean</w:t>
+      </w:r>
+      <w:bookmarkEnd w:id="31"/>
+      <w:r>
+        <w:t xml:space="preserve"> </w:t>
+      </w:r>
+      <w:r>
+        <w:t xml:space="preserve">increased their income over the average; meanwhile, in</w:t>
+      </w:r>
+      <w:r>
+        <w:t xml:space="preserve"> </w:t>
+      </w:r>
+      <w:bookmarkStart w:id="32" w:name="redoc-inlinecode-10"/>
+      <w:r>
+        <w:rPr>
+          <w:rStyle w:val="redoc-inlinecode-10"/>
+        </w:rPr>
+        <w:t xml:space="preserve">South Asia, Middle East and North Africa, Sub-saharan Africa, and Other High Income countries</w:t>
+      </w:r>
+      <w:bookmarkEnd w:id="32"/>
+      <w:r>
+        <w:t xml:space="preserve"> </w:t>
+      </w:r>
+      <w:r>
+        <w:t xml:space="preserve">their income improved less than the national average, being</w:t>
+      </w:r>
+      <w:r>
+        <w:t xml:space="preserve"> </w:t>
+      </w:r>
+      <w:bookmarkStart w:id="33" w:name="redoc-inlinecode-11"/>
+      <w:r>
+        <w:rPr>
+          <w:rStyle w:val="redoc-inlinecode-11"/>
+        </w:rPr>
+        <w:t xml:space="preserve">100%, 75%, 66.67% and 54.55%</w:t>
+      </w:r>
+      <w:bookmarkEnd w:id="33"/>
+      <w:r>
+        <w:t xml:space="preserve"> </w:t>
+      </w:r>
+      <w:r>
+        <w:t xml:space="preserve">of their countries exhibiting such behaiviour, respectively.</w:t>
       </w:r>
     </w:p>
+    <w:p>
+      <w:pPr>
+        <w:pStyle w:val="BodyText"/>
+      </w:pPr>
+      <w:r>
+        <w:t xml:space="preserve">An overview by income groups is largly meanigfull. The</w:t>
+      </w:r>
+      <w:r>
+        <w:t xml:space="preserve"> </w:t>
+      </w:r>
+      <w:bookmarkStart w:id="34" w:name="redoc-inlinecode-12"/>
+      <w:r>
+        <w:rPr>
+          <w:rStyle w:val="redoc-inlinecode-12"/>
+        </w:rPr>
+        <w:t xml:space="preserve">57.14% and 79.17%</w:t>
+      </w:r>
+      <w:bookmarkEnd w:id="34"/>
+      <w:r>
+        <w:t xml:space="preserve"> </w:t>
+      </w:r>
+      <w:r>
+        <w:t xml:space="preserve">of</w:t>
+      </w:r>
+      <w:r>
+        <w:t xml:space="preserve"> </w:t>
+      </w:r>
+      <w:bookmarkStart w:id="35" w:name="redoc-inlinecode-13"/>
+      <w:r>
+        <w:rPr>
+          <w:rStyle w:val="redoc-inlinecode-13"/>
+        </w:rPr>
+        <w:t xml:space="preserve">Upper middle income, and High income</w:t>
+      </w:r>
+      <w:bookmarkEnd w:id="35"/>
+      <w:r>
+        <w:t xml:space="preserve">’s bottom 40% increased their income more rapidly than de average, accordingly; Whereas, for the</w:t>
+      </w:r>
+      <w:r>
+        <w:t xml:space="preserve"> </w:t>
+      </w:r>
+      <w:bookmarkStart w:id="36" w:name="redoc-inlinecode-14"/>
+      <w:r>
+        <w:rPr>
+          <w:rStyle w:val="redoc-inlinecode-14"/>
+        </w:rPr>
+        <w:t xml:space="preserve">Low income, and Lower middle income</w:t>
+      </w:r>
+      <w:bookmarkEnd w:id="36"/>
+      <w:r>
+        <w:t xml:space="preserve"> </w:t>
+      </w:r>
+      <w:r>
+        <w:t xml:space="preserve">countries the bottom earners experienced a lower expansion of their wellfare compared to the average, with only</w:t>
+      </w:r>
+      <w:r>
+        <w:t xml:space="preserve"> </w:t>
+      </w:r>
+      <w:bookmarkStart w:id="37" w:name="redoc-inlinecode-15"/>
+      <w:r>
+        <w:rPr>
+          <w:rStyle w:val="redoc-inlinecode-15"/>
+        </w:rPr>
+        <w:t xml:space="preserve">33.33% and 45.45%</w:t>
+      </w:r>
+      <w:bookmarkEnd w:id="37"/>
+      <w:r>
+        <w:t xml:space="preserve"> </w:t>
+      </w:r>
+      <w:r>
+        <w:t xml:space="preserve">of the countries, in the respective income group, with the bottom’s growth out-performing the average.</w:t>
+      </w:r>
+    </w:p>
+    <w:bookmarkStart w:id="38" w:name="redoc-codechunk-3"/>
+    <w:p>
+      <w:pPr>
+        <w:pStyle w:val="redoc-codechunk-3"/>
+      </w:pPr>
+    </w:p>
+    <w:bookmarkEnd w:id="38"/>
+    <w:p>
+      <w:pPr>
+        <w:pStyle w:val="BodyText"/>
+      </w:pPr>
+      <w:r>
+        <w:t xml:space="preserve">It can be valuable to check the how the countries have performed across time. Comparing the current growth rates (2012-2017) with the ones between 2008-2013, we found broad changes in the countries behaivior. For both growth rate windows, the following figure shows how the contries rank form the one with the fastest growth of the bottom compared to the average, to the one with the slowest.</w:t>
+      </w:r>
+    </w:p>
+    <w:bookmarkStart w:id="39" w:name="redoc-codechunk-4"/>
+    <w:p>
+      <w:pPr>
+        <w:pStyle w:val="redoc-codechunk-4"/>
+      </w:pPr>
+    </w:p>
+    <w:bookmarkEnd w:id="39"/>
     <w:sectPr>
       <w:pgSz w:w="12240" w:h="15840"/>
       <w:pgMar w:top="1440" w:right="1440" w:bottom="1440" w:left="1440" w:header="0" w:footer="0" w:gutter="0"/>
@@ -2373,6 +2519,30 @@
       <w:shd w:val="clear" w:color="auto" w:fill="FFBEBF"/>
     </w:pPr>
   </w:style>
+  <w:style w:type="paragraph" w:customStyle="1" w:styleId="redoc-codechunk-3">
+    <w:name w:val="redoc-codechunk-3"/>
+    <w:basedOn w:val="BodyText"/>
+    <w:qFormat/>
+    <w:hidden/>
+    <w:rPr>
+      <w:shd w:val="clear" w:color="auto" w:fill="FFBEBF"/>
+    </w:rPr>
+    <w:pPr>
+      <w:shd w:val="clear" w:color="auto" w:fill="FFBEBF"/>
+    </w:pPr>
+  </w:style>
+  <w:style w:type="paragraph" w:customStyle="1" w:styleId="redoc-codechunk-4">
+    <w:name w:val="redoc-codechunk-4"/>
+    <w:basedOn w:val="BodyText"/>
+    <w:qFormat/>
+    <w:hidden/>
+    <w:rPr>
+      <w:shd w:val="clear" w:color="auto" w:fill="FFBEBF"/>
+    </w:rPr>
+    <w:pPr>
+      <w:shd w:val="clear" w:color="auto" w:fill="FFBEBF"/>
+    </w:pPr>
+  </w:style>
   <w:style w:type="character" w:customStyle="1" w:styleId="redoc-inlinecode-1">
     <w:name w:val="redoc-inlinecode-1"/>
     <w:basedOn w:val="BodyTextChar"/>
@@ -2384,6 +2554,72 @@
       <w:shd w:val="clear" w:color="auto" w:fill="FFBEBF"/>
     </w:pPr>
   </w:style>
+  <w:style w:type="character" w:customStyle="1" w:styleId="redoc-inlinecode-10">
+    <w:name w:val="redoc-inlinecode-10"/>
+    <w:basedOn w:val="BodyTextChar"/>
+    <w:hidden/>
+    <w:rPr>
+      <w:shd w:val="clear" w:color="auto" w:fill="FFBEBF"/>
+    </w:rPr>
+    <w:pPr>
+      <w:shd w:val="clear" w:color="auto" w:fill="FFBEBF"/>
+    </w:pPr>
+  </w:style>
+  <w:style w:type="character" w:customStyle="1" w:styleId="redoc-inlinecode-11">
+    <w:name w:val="redoc-inlinecode-11"/>
+    <w:basedOn w:val="BodyTextChar"/>
+    <w:hidden/>
+    <w:rPr>
+      <w:shd w:val="clear" w:color="auto" w:fill="FFBEBF"/>
+    </w:rPr>
+    <w:pPr>
+      <w:shd w:val="clear" w:color="auto" w:fill="FFBEBF"/>
+    </w:pPr>
+  </w:style>
+  <w:style w:type="character" w:customStyle="1" w:styleId="redoc-inlinecode-12">
+    <w:name w:val="redoc-inlinecode-12"/>
+    <w:basedOn w:val="BodyTextChar"/>
+    <w:hidden/>
+    <w:rPr>
+      <w:shd w:val="clear" w:color="auto" w:fill="FFBEBF"/>
+    </w:rPr>
+    <w:pPr>
+      <w:shd w:val="clear" w:color="auto" w:fill="FFBEBF"/>
+    </w:pPr>
+  </w:style>
+  <w:style w:type="character" w:customStyle="1" w:styleId="redoc-inlinecode-13">
+    <w:name w:val="redoc-inlinecode-13"/>
+    <w:basedOn w:val="BodyTextChar"/>
+    <w:hidden/>
+    <w:rPr>
+      <w:shd w:val="clear" w:color="auto" w:fill="FFBEBF"/>
+    </w:rPr>
+    <w:pPr>
+      <w:shd w:val="clear" w:color="auto" w:fill="FFBEBF"/>
+    </w:pPr>
+  </w:style>
+  <w:style w:type="character" w:customStyle="1" w:styleId="redoc-inlinecode-14">
+    <w:name w:val="redoc-inlinecode-14"/>
+    <w:basedOn w:val="BodyTextChar"/>
+    <w:hidden/>
+    <w:rPr>
+      <w:shd w:val="clear" w:color="auto" w:fill="FFBEBF"/>
+    </w:rPr>
+    <w:pPr>
+      <w:shd w:val="clear" w:color="auto" w:fill="FFBEBF"/>
+    </w:pPr>
+  </w:style>
+  <w:style w:type="character" w:customStyle="1" w:styleId="redoc-inlinecode-15">
+    <w:name w:val="redoc-inlinecode-15"/>
+    <w:basedOn w:val="BodyTextChar"/>
+    <w:hidden/>
+    <w:rPr>
+      <w:shd w:val="clear" w:color="auto" w:fill="FFBEBF"/>
+    </w:rPr>
+    <w:pPr>
+      <w:shd w:val="clear" w:color="auto" w:fill="FFBEBF"/>
+    </w:pPr>
+  </w:style>
   <w:style w:type="character" w:customStyle="1" w:styleId="redoc-inlinecode-2">
     <w:name w:val="redoc-inlinecode-2"/>
     <w:basedOn w:val="BodyTextChar"/>
@@ -2452,6 +2688,17 @@
   </w:style>
   <w:style w:type="character" w:customStyle="1" w:styleId="redoc-inlinecode-8">
     <w:name w:val="redoc-inlinecode-8"/>
+    <w:basedOn w:val="BodyTextChar"/>
+    <w:hidden/>
+    <w:rPr>
+      <w:shd w:val="clear" w:color="auto" w:fill="FFBEBF"/>
+    </w:rPr>
+    <w:pPr>
+      <w:shd w:val="clear" w:color="auto" w:fill="FFBEBF"/>
+    </w:pPr>
+  </w:style>
+  <w:style w:type="character" w:customStyle="1" w:styleId="redoc-inlinecode-9">
+    <w:name w:val="redoc-inlinecode-9"/>
     <w:basedOn w:val="BodyTextChar"/>
     <w:hidden/>
     <w:rPr>

</xml_diff>